<commit_message>
Update unele documente(au fost incomplete),update procesare_firme.py
</commit_message>
<xml_diff>
--- a/Documente/firme_licitatie/Firma_1.docx
+++ b/Documente/firme_licitatie/Firma_1.docx
@@ -103,10 +103,7 @@
     </w:p>
     <w:p>
       <w:r>
-        <w:t>Model A</w:t>
-      </w:r>
-      <w:r>
-        <w:t xml:space="preserve"> 10</w:t>
+        <w:t>Model A 10</w:t>
       </w:r>
       <w:r>
         <w:t xml:space="preserve"> </w:t>
@@ -117,7 +114,13 @@
     </w:p>
     <w:p>
       <w:r>
-        <w:t xml:space="preserve">Model A </w:t>
+        <w:t xml:space="preserve">Model </w:t>
+      </w:r>
+      <w:r>
+        <w:t>D</w:t>
+      </w:r>
+      <w:r>
+        <w:t xml:space="preserve"> </w:t>
       </w:r>
       <w:r>
         <w:t xml:space="preserve">5 </w:t>
@@ -128,29 +131,17 @@
     </w:p>
     <w:p>
       <w:r>
-        <w:t>Model X24</w:t>
-      </w:r>
-      <w:r>
-        <w:t xml:space="preserve"> 15 RON/h</w:t>
+        <w:t>Model X24 15 RON/h</w:t>
       </w:r>
     </w:p>
     <w:p>
       <w:r>
-        <w:t>Model X5</w:t>
-      </w:r>
-      <w:r>
-        <w:t xml:space="preserve"> 3</w:t>
-      </w:r>
-      <w:r>
-        <w:t>5 RON/h</w:t>
+        <w:t>Model X5 35 RON/h</w:t>
       </w:r>
     </w:p>
     <w:p>
       <w:r>
-        <w:t>Model X12</w:t>
-      </w:r>
-      <w:r>
-        <w:t xml:space="preserve"> </w:t>
+        <w:t xml:space="preserve">Model X12 </w:t>
       </w:r>
       <w:r>
         <w:t>55</w:t>

</xml_diff>